<commit_message>
latest version of assignment
</commit_message>
<xml_diff>
--- a/Assignment 2/Assignment2.docx
+++ b/Assignment 2/Assignment2.docx
@@ -153,7 +153,7 @@
           <w:color w:val="000000"/>
           <w:sz w:val="20"/>
           <w:szCs w:val="20"/>
-          <w:lang w:eastAsia="de-DE"/>
+          <w:lang w:val="en-US" w:eastAsia="de-DE"/>
         </w:rPr>
       </w:pPr>
       <w:r>
@@ -161,6 +161,7 @@
           <w:rFonts w:ascii="Arial" w:hAnsi="Arial" w:cs="Arial"/>
           <w:sz w:val="20"/>
           <w:szCs w:val="20"/>
+          <w:lang w:val="en-US"/>
         </w:rPr>
         <w:t xml:space="preserve">Christos Stylianos </w:t>
       </w:r>
@@ -170,6 +171,7 @@
           <w:rFonts w:ascii="Arial" w:hAnsi="Arial" w:cs="Arial"/>
           <w:sz w:val="20"/>
           <w:szCs w:val="20"/>
+          <w:lang w:val="en-US"/>
         </w:rPr>
         <w:t>Vazouras</w:t>
       </w:r>
@@ -179,6 +181,7 @@
           <w:rFonts w:ascii="Arial" w:hAnsi="Arial" w:cs="Arial"/>
           <w:sz w:val="20"/>
           <w:szCs w:val="20"/>
+          <w:lang w:val="en-US"/>
         </w:rPr>
         <w:t xml:space="preserve">, </w:t>
       </w:r>
@@ -189,7 +192,7 @@
           <w:color w:val="000000"/>
           <w:sz w:val="20"/>
           <w:szCs w:val="20"/>
-          <w:lang w:eastAsia="de-DE"/>
+          <w:lang w:val="en-US" w:eastAsia="de-DE"/>
         </w:rPr>
         <w:t>Žan</w:t>
       </w:r>
@@ -200,7 +203,7 @@
           <w:color w:val="000000"/>
           <w:sz w:val="20"/>
           <w:szCs w:val="20"/>
-          <w:lang w:eastAsia="de-DE"/>
+          <w:lang w:val="en-US" w:eastAsia="de-DE"/>
         </w:rPr>
         <w:t xml:space="preserve"> </w:t>
       </w:r>
@@ -211,7 +214,7 @@
           <w:color w:val="000000"/>
           <w:sz w:val="20"/>
           <w:szCs w:val="20"/>
-          <w:lang w:eastAsia="de-DE"/>
+          <w:lang w:val="en-US" w:eastAsia="de-DE"/>
         </w:rPr>
         <w:t>Zafošnik</w:t>
       </w:r>
@@ -226,7 +229,7 @@
           <w:color w:val="000000"/>
           <w:sz w:val="20"/>
           <w:szCs w:val="20"/>
-          <w:lang w:eastAsia="de-DE"/>
+          <w:lang w:val="en-US" w:eastAsia="de-DE"/>
         </w:rPr>
       </w:pPr>
     </w:p>
@@ -239,7 +242,7 @@
           <w:color w:val="000000"/>
           <w:sz w:val="20"/>
           <w:szCs w:val="20"/>
-          <w:lang w:eastAsia="de-DE"/>
+          <w:lang w:val="en-US" w:eastAsia="de-DE"/>
         </w:rPr>
       </w:pPr>
       <w:r>
@@ -248,7 +251,7 @@
           <w:color w:val="000000"/>
           <w:sz w:val="20"/>
           <w:szCs w:val="20"/>
-          <w:lang w:eastAsia="de-DE"/>
+          <w:lang w:val="en-US" w:eastAsia="de-DE"/>
         </w:rPr>
         <w:t>20</w:t>
       </w:r>
@@ -258,7 +261,7 @@
           <w:color w:val="000000"/>
           <w:sz w:val="20"/>
           <w:szCs w:val="20"/>
-          <w:lang w:eastAsia="de-DE"/>
+          <w:lang w:val="en-US" w:eastAsia="de-DE"/>
         </w:rPr>
         <w:t>.1</w:t>
       </w:r>
@@ -268,7 +271,7 @@
           <w:color w:val="000000"/>
           <w:sz w:val="20"/>
           <w:szCs w:val="20"/>
-          <w:lang w:eastAsia="de-DE"/>
+          <w:lang w:val="en-US" w:eastAsia="de-DE"/>
         </w:rPr>
         <w:t>1</w:t>
       </w:r>
@@ -278,7 +281,7 @@
           <w:color w:val="000000"/>
           <w:sz w:val="20"/>
           <w:szCs w:val="20"/>
-          <w:lang w:eastAsia="de-DE"/>
+          <w:lang w:val="en-US" w:eastAsia="de-DE"/>
         </w:rPr>
         <w:t>.2020</w:t>
       </w:r>
@@ -290,6 +293,7 @@
           <w:rFonts w:ascii="Arial" w:hAnsi="Arial" w:cs="Arial"/>
           <w:sz w:val="20"/>
           <w:szCs w:val="20"/>
+          <w:lang w:val="en-US"/>
         </w:rPr>
       </w:pPr>
     </w:p>
@@ -299,20 +303,18 @@
         <w:rPr>
           <w:rFonts w:ascii="Arial" w:eastAsia="Times New Roman" w:hAnsi="Arial" w:cs="Arial"/>
           <w:b/>
-          <w:sz w:val="28"/>
-          <w:szCs w:val="28"/>
-          <w:lang w:val="en-GB" w:eastAsia="de-DE"/>
-        </w:rPr>
-      </w:pPr>
-      <w:r>
-        <w:rPr>
-          <w:rFonts w:ascii="Arial" w:eastAsia="Times New Roman" w:hAnsi="Arial" w:cs="Arial"/>
-          <w:b/>
-          <w:color w:val="000000"/>
           <w:sz w:val="24"/>
           <w:szCs w:val="24"/>
           <w:lang w:val="en-GB" w:eastAsia="de-DE"/>
         </w:rPr>
+      </w:pPr>
+      <w:r>
+        <w:rPr>
+          <w:rFonts w:ascii="Arial" w:eastAsia="Times New Roman" w:hAnsi="Arial" w:cs="Arial"/>
+          <w:b/>
+          <w:color w:val="000000"/>
+          <w:lang w:val="en-GB" w:eastAsia="de-DE"/>
+        </w:rPr>
         <w:t>Description of activities</w:t>
       </w:r>
     </w:p>
@@ -344,7 +346,7 @@
           <w:lang w:val="en-GB"/>
         </w:rPr>
         <w:drawing>
-          <wp:anchor distT="0" distB="0" distL="114300" distR="114300" simplePos="0" relativeHeight="251658240" behindDoc="0" locked="0" layoutInCell="1" allowOverlap="1">
+          <wp:anchor distT="0" distB="0" distL="114300" distR="114300" simplePos="0" relativeHeight="251658240" behindDoc="0" locked="0" layoutInCell="1" allowOverlap="1" wp14:anchorId="355E3B73" wp14:editId="7B1B836A">
             <wp:simplePos x="0" y="0"/>
             <wp:positionH relativeFrom="column">
               <wp:posOffset>635</wp:posOffset>
@@ -501,7 +503,7 @@
           <w:lang w:val="en-GB"/>
         </w:rPr>
         <w:drawing>
-          <wp:anchor distT="0" distB="0" distL="114300" distR="114300" simplePos="0" relativeHeight="251659264" behindDoc="0" locked="0" layoutInCell="1" allowOverlap="1">
+          <wp:anchor distT="0" distB="0" distL="114300" distR="114300" simplePos="0" relativeHeight="251659264" behindDoc="0" locked="0" layoutInCell="1" allowOverlap="1" wp14:anchorId="698D7523" wp14:editId="72D3B4D3">
             <wp:simplePos x="0" y="0"/>
             <wp:positionH relativeFrom="column">
               <wp:posOffset>635</wp:posOffset>
@@ -677,7 +679,7 @@
         </w:rPr>
         <w:lastRenderedPageBreak/>
         <w:drawing>
-          <wp:anchor distT="0" distB="0" distL="114300" distR="114300" simplePos="0" relativeHeight="251660288" behindDoc="0" locked="0" layoutInCell="1" allowOverlap="1">
+          <wp:anchor distT="0" distB="0" distL="114300" distR="114300" simplePos="0" relativeHeight="251660288" behindDoc="0" locked="0" layoutInCell="1" allowOverlap="1" wp14:anchorId="3ECCFF2F" wp14:editId="596683B7">
             <wp:simplePos x="0" y="0"/>
             <wp:positionH relativeFrom="column">
               <wp:posOffset>635</wp:posOffset>
@@ -848,7 +850,7 @@
           <w:lang w:val="en-GB"/>
         </w:rPr>
         <w:drawing>
-          <wp:anchor distT="0" distB="0" distL="114300" distR="114300" simplePos="0" relativeHeight="251663360" behindDoc="0" locked="0" layoutInCell="1" allowOverlap="1">
+          <wp:anchor distT="0" distB="0" distL="114300" distR="114300" simplePos="0" relativeHeight="251663360" behindDoc="0" locked="0" layoutInCell="1" allowOverlap="1" wp14:anchorId="4CD7F4EC" wp14:editId="13DBDBBA">
             <wp:simplePos x="0" y="0"/>
             <wp:positionH relativeFrom="column">
               <wp:posOffset>1383516</wp:posOffset>
@@ -923,7 +925,7 @@
           <w:lang w:val="en-GB"/>
         </w:rPr>
         <w:drawing>
-          <wp:anchor distT="0" distB="0" distL="114300" distR="114300" simplePos="0" relativeHeight="251661312" behindDoc="0" locked="0" layoutInCell="1" allowOverlap="1">
+          <wp:anchor distT="0" distB="0" distL="114300" distR="114300" simplePos="0" relativeHeight="251661312" behindDoc="0" locked="0" layoutInCell="1" allowOverlap="1" wp14:anchorId="748927D0" wp14:editId="4CC94E13">
             <wp:simplePos x="0" y="0"/>
             <wp:positionH relativeFrom="column">
               <wp:posOffset>635</wp:posOffset>
@@ -1062,7 +1064,7 @@
           <w:lang w:val="en-GB"/>
         </w:rPr>
         <w:drawing>
-          <wp:anchor distT="0" distB="0" distL="114300" distR="114300" simplePos="0" relativeHeight="251664384" behindDoc="0" locked="0" layoutInCell="1" allowOverlap="1">
+          <wp:anchor distT="0" distB="0" distL="114300" distR="114300" simplePos="0" relativeHeight="251664384" behindDoc="0" locked="0" layoutInCell="1" allowOverlap="1" wp14:anchorId="61C4FDF3" wp14:editId="5D4F4551">
             <wp:simplePos x="0" y="0"/>
             <wp:positionH relativeFrom="column">
               <wp:posOffset>1381125</wp:posOffset>
@@ -1137,7 +1139,7 @@
           <w:lang w:val="en-GB"/>
         </w:rPr>
         <w:drawing>
-          <wp:anchor distT="0" distB="0" distL="114300" distR="114300" simplePos="0" relativeHeight="251662336" behindDoc="0" locked="0" layoutInCell="1" allowOverlap="1">
+          <wp:anchor distT="0" distB="0" distL="114300" distR="114300" simplePos="0" relativeHeight="251662336" behindDoc="0" locked="0" layoutInCell="1" allowOverlap="1" wp14:anchorId="45231FCC" wp14:editId="6F87BA1C">
             <wp:simplePos x="0" y="0"/>
             <wp:positionH relativeFrom="column">
               <wp:posOffset>635</wp:posOffset>
@@ -1319,7 +1321,7 @@
           <w:lang w:val="en-GB"/>
         </w:rPr>
         <w:drawing>
-          <wp:anchor distT="0" distB="0" distL="114300" distR="114300" simplePos="0" relativeHeight="251668480" behindDoc="0" locked="0" layoutInCell="1" allowOverlap="1">
+          <wp:anchor distT="0" distB="0" distL="114300" distR="114300" simplePos="0" relativeHeight="251668480" behindDoc="0" locked="0" layoutInCell="1" allowOverlap="1" wp14:anchorId="44FBBEAE" wp14:editId="08CEF274">
             <wp:simplePos x="0" y="0"/>
             <wp:positionH relativeFrom="column">
               <wp:posOffset>4072255</wp:posOffset>
@@ -1383,7 +1385,7 @@
           <w:lang w:val="en-GB"/>
         </w:rPr>
         <w:drawing>
-          <wp:anchor distT="0" distB="0" distL="114300" distR="114300" simplePos="0" relativeHeight="251667456" behindDoc="0" locked="0" layoutInCell="1" allowOverlap="1">
+          <wp:anchor distT="0" distB="0" distL="114300" distR="114300" simplePos="0" relativeHeight="251667456" behindDoc="0" locked="0" layoutInCell="1" allowOverlap="1" wp14:anchorId="06380C6F" wp14:editId="2F41ABF5">
             <wp:simplePos x="0" y="0"/>
             <wp:positionH relativeFrom="column">
               <wp:posOffset>2751673</wp:posOffset>
@@ -1447,7 +1449,7 @@
           <w:lang w:val="en-GB"/>
         </w:rPr>
         <w:drawing>
-          <wp:anchor distT="0" distB="0" distL="114300" distR="114300" simplePos="0" relativeHeight="251665408" behindDoc="0" locked="0" layoutInCell="1" allowOverlap="1">
+          <wp:anchor distT="0" distB="0" distL="114300" distR="114300" simplePos="0" relativeHeight="251665408" behindDoc="0" locked="0" layoutInCell="1" allowOverlap="1" wp14:anchorId="056EA13C" wp14:editId="002C3C5D">
             <wp:simplePos x="0" y="0"/>
             <wp:positionH relativeFrom="column">
               <wp:posOffset>1429385</wp:posOffset>
@@ -1511,7 +1513,7 @@
           <w:lang w:val="en-GB"/>
         </w:rPr>
         <w:drawing>
-          <wp:anchor distT="0" distB="0" distL="114300" distR="114300" simplePos="0" relativeHeight="251666432" behindDoc="0" locked="0" layoutInCell="1" allowOverlap="1">
+          <wp:anchor distT="0" distB="0" distL="114300" distR="114300" simplePos="0" relativeHeight="251666432" behindDoc="0" locked="0" layoutInCell="1" allowOverlap="1" wp14:anchorId="3C146CCA" wp14:editId="769E5347">
             <wp:simplePos x="0" y="0"/>
             <wp:positionH relativeFrom="column">
               <wp:posOffset>14605</wp:posOffset>
@@ -1652,23 +1654,7 @@
           <w:rFonts w:ascii="Arial" w:hAnsi="Arial" w:cs="Arial"/>
           <w:lang w:val="en-GB"/>
         </w:rPr>
-        <w:t xml:space="preserve">The database lists all known plant species. First, we display a list of categories. If the user selects one of them, the plant species in the selected category are displayed. Additionally, the user can always search for plant species in both screens (categories and species list). When the user selects one species, all the information about the plant species </w:t>
-      </w:r>
-      <w:proofErr w:type="gramStart"/>
-      <w:r>
-        <w:rPr>
-          <w:rFonts w:ascii="Arial" w:hAnsi="Arial" w:cs="Arial"/>
-          <w:lang w:val="en-GB"/>
-        </w:rPr>
-        <w:t>are</w:t>
-      </w:r>
-      <w:proofErr w:type="gramEnd"/>
-      <w:r>
-        <w:rPr>
-          <w:rFonts w:ascii="Arial" w:hAnsi="Arial" w:cs="Arial"/>
-          <w:lang w:val="en-GB"/>
-        </w:rPr>
-        <w:t xml:space="preserve"> shown in a new activity. Finally, the user can add this plant species to his plants or future </w:t>
+        <w:t xml:space="preserve">The database lists all known plant species. First, we display a list of categories. If the user selects one of them, the plant species in the selected category are displayed. Additionally, the user can always search for plant species in both screens (categories and species list). When the user selects one species, all the information about the plant species are shown in a new activity. Finally, the user can add this plant species to his plants or future </w:t>
       </w:r>
       <w:proofErr w:type="gramStart"/>
       <w:r>
@@ -1751,7 +1737,7 @@
           <w:lang w:val="en-GB"/>
         </w:rPr>
         <w:drawing>
-          <wp:inline distT="0" distB="0" distL="0" distR="0">
+          <wp:inline distT="0" distB="0" distL="0" distR="0" wp14:anchorId="32EDC77A" wp14:editId="670A5063">
             <wp:extent cx="5760720" cy="5115560"/>
             <wp:effectExtent l="0" t="0" r="5080" b="2540"/>
             <wp:docPr id="13" name="Grafik 13"/>
@@ -1990,23 +1976,7 @@
           <w:rFonts w:ascii="Arial" w:hAnsi="Arial" w:cs="Arial"/>
           <w:lang w:val="en-GB"/>
         </w:rPr>
-        <w:t xml:space="preserve"> (</w:t>
-      </w:r>
-      <w:proofErr w:type="gramStart"/>
-      <w:r>
-        <w:rPr>
-          <w:rFonts w:ascii="Arial" w:hAnsi="Arial" w:cs="Arial"/>
-          <w:lang w:val="en-GB"/>
-        </w:rPr>
-        <w:t>e.g.</w:t>
-      </w:r>
-      <w:proofErr w:type="gramEnd"/>
-      <w:r>
-        <w:rPr>
-          <w:rFonts w:ascii="Arial" w:hAnsi="Arial" w:cs="Arial"/>
-          <w:lang w:val="en-GB"/>
-        </w:rPr>
-        <w:t xml:space="preserve"> in order to know where he should place the plant)</w:t>
+        <w:t xml:space="preserve"> (e.g. in order to know where he should place the plant)</w:t>
       </w:r>
       <w:r>
         <w:rPr>
@@ -2112,23 +2082,7 @@
           <w:rFonts w:ascii="Arial" w:hAnsi="Arial" w:cs="Arial"/>
           <w:lang w:val="en-GB"/>
         </w:rPr>
-        <w:t xml:space="preserve"> to plant in the </w:t>
-      </w:r>
-      <w:proofErr w:type="gramStart"/>
-      <w:r>
-        <w:rPr>
-          <w:rFonts w:ascii="Arial" w:hAnsi="Arial" w:cs="Arial"/>
-          <w:lang w:val="en-GB"/>
-        </w:rPr>
-        <w:t>future</w:t>
-      </w:r>
-      <w:proofErr w:type="gramEnd"/>
-      <w:r>
-        <w:rPr>
-          <w:rFonts w:ascii="Arial" w:hAnsi="Arial" w:cs="Arial"/>
-          <w:lang w:val="en-GB"/>
-        </w:rPr>
-        <w:t xml:space="preserve"> and </w:t>
+        <w:t xml:space="preserve"> to plant in the future and </w:t>
       </w:r>
       <w:r>
         <w:rPr>
@@ -2163,15 +2117,17 @@
           <w:rFonts w:ascii="Arial" w:hAnsi="Arial" w:cs="Arial"/>
           <w:lang w:val="en-GB"/>
         </w:rPr>
-        <w:t>, selects the plant species from the database and once he has found the correct plant he clicks on “+” on the plant details page.</w:t>
-      </w:r>
-      <w:r>
-        <w:rPr>
-          <w:rFonts w:ascii="Arial" w:hAnsi="Arial" w:cs="Arial"/>
-          <w:lang w:val="en-GB"/>
-        </w:rPr>
-        <w:t xml:space="preserve"> Then the plant is added to his future plants.</w:t>
-      </w:r>
+        <w:t>, selects the plant species from the database and once he has found the correct plant he clicks on “+” on the plant details page. Then the plant is added to his future plants.</w:t>
+      </w:r>
+    </w:p>
+    <w:p>
+      <w:pPr>
+        <w:spacing w:line="276" w:lineRule="auto"/>
+        <w:rPr>
+          <w:rFonts w:ascii="Arial" w:hAnsi="Arial" w:cs="Arial"/>
+          <w:lang w:val="en-GB"/>
+        </w:rPr>
+      </w:pPr>
     </w:p>
     <w:p>
       <w:pPr>
@@ -2188,18 +2144,10 @@
           <w:lang w:val="en-GB"/>
         </w:rPr>
         <w:drawing>
-          <wp:anchor distT="0" distB="0" distL="114300" distR="114300" simplePos="0" relativeHeight="251669504" behindDoc="0" locked="0" layoutInCell="1" allowOverlap="1">
-            <wp:simplePos x="0" y="0"/>
-            <wp:positionH relativeFrom="column">
-              <wp:posOffset>-559699</wp:posOffset>
-            </wp:positionH>
-            <wp:positionV relativeFrom="paragraph">
-              <wp:posOffset>284480</wp:posOffset>
-            </wp:positionV>
-            <wp:extent cx="6920865" cy="4896485"/>
-            <wp:effectExtent l="0" t="0" r="635" b="5715"/>
-            <wp:wrapSquare wrapText="bothSides"/>
-            <wp:docPr id="14" name="Grafik 14"/>
+          <wp:inline distT="0" distB="0" distL="0" distR="0" wp14:anchorId="40867B3D" wp14:editId="63A73065">
+            <wp:extent cx="5760720" cy="4083685"/>
+            <wp:effectExtent l="0" t="0" r="0" b="0"/>
+            <wp:docPr id="12" name="Slika 12"/>
             <wp:cNvGraphicFramePr>
               <a:graphicFrameLocks xmlns:a="http://schemas.openxmlformats.org/drawingml/2006/main" noChangeAspect="1"/>
             </wp:cNvGraphicFramePr>
@@ -2207,17 +2155,11 @@
               <a:graphicData uri="http://schemas.openxmlformats.org/drawingml/2006/picture">
                 <pic:pic xmlns:pic="http://schemas.openxmlformats.org/drawingml/2006/picture">
                   <pic:nvPicPr>
-                    <pic:cNvPr id="14" name="Grafik 14"/>
+                    <pic:cNvPr id="1" name=""/>
                     <pic:cNvPicPr/>
                   </pic:nvPicPr>
                   <pic:blipFill>
-                    <a:blip r:embed="rId17" cstate="print">
-                      <a:extLst>
-                        <a:ext uri="{28A0092B-C50C-407E-A947-70E740481C1C}">
-                          <a14:useLocalDpi xmlns:a14="http://schemas.microsoft.com/office/drawing/2010/main" val="0"/>
-                        </a:ext>
-                      </a:extLst>
-                    </a:blip>
+                    <a:blip r:embed="rId17"/>
                     <a:stretch>
                       <a:fillRect/>
                     </a:stretch>
@@ -2225,7 +2167,7 @@
                   <pic:spPr>
                     <a:xfrm>
                       <a:off x="0" y="0"/>
-                      <a:ext cx="6920865" cy="4896485"/>
+                      <a:ext cx="5760720" cy="4083685"/>
                     </a:xfrm>
                     <a:prstGeom prst="rect">
                       <a:avLst/>
@@ -2234,13 +2176,7 @@
                 </pic:pic>
               </a:graphicData>
             </a:graphic>
-            <wp14:sizeRelH relativeFrom="page">
-              <wp14:pctWidth>0</wp14:pctWidth>
-            </wp14:sizeRelH>
-            <wp14:sizeRelV relativeFrom="page">
-              <wp14:pctHeight>0</wp14:pctHeight>
-            </wp14:sizeRelV>
-          </wp:anchor>
+          </wp:inline>
         </w:drawing>
       </w:r>
     </w:p>
@@ -2272,21 +2208,86 @@
         </w:rPr>
         <w:t xml:space="preserve">Use case 4: </w:t>
       </w:r>
-    </w:p>
-    <w:p>
-      <w:pPr>
-        <w:spacing w:line="276" w:lineRule="auto"/>
-        <w:rPr>
-          <w:rFonts w:ascii="Arial" w:hAnsi="Arial" w:cs="Arial"/>
-          <w:lang w:val="en-GB"/>
-        </w:rPr>
-      </w:pPr>
-      <w:r>
-        <w:rPr>
-          <w:rFonts w:ascii="Arial" w:hAnsi="Arial" w:cs="Arial"/>
-          <w:lang w:val="en-GB"/>
-        </w:rPr>
-        <w:t>TBD</w:t>
+      <w:r>
+        <w:rPr>
+          <w:rFonts w:ascii="Arial" w:hAnsi="Arial" w:cs="Arial"/>
+          <w:b/>
+          <w:bCs/>
+          <w:lang w:val="en-GB"/>
+        </w:rPr>
+        <w:t>Viewing the Planner</w:t>
+      </w:r>
+    </w:p>
+    <w:p>
+      <w:pPr>
+        <w:spacing w:line="276" w:lineRule="auto"/>
+        <w:rPr>
+          <w:rFonts w:ascii="Arial" w:hAnsi="Arial" w:cs="Arial"/>
+          <w:lang w:val="en-GB"/>
+        </w:rPr>
+      </w:pPr>
+      <w:r>
+        <w:rPr>
+          <w:rFonts w:ascii="Arial" w:hAnsi="Arial" w:cs="Arial"/>
+          <w:lang w:val="en-GB"/>
+        </w:rPr>
+        <w:t xml:space="preserve">The user is located </w:t>
+      </w:r>
+      <w:r>
+        <w:rPr>
+          <w:rFonts w:ascii="Arial" w:hAnsi="Arial" w:cs="Arial"/>
+          <w:lang w:val="en-GB"/>
+        </w:rPr>
+        <w:t>o</w:t>
+      </w:r>
+      <w:r>
+        <w:rPr>
+          <w:rFonts w:ascii="Arial" w:hAnsi="Arial" w:cs="Arial"/>
+          <w:lang w:val="en-GB"/>
+        </w:rPr>
+        <w:t>n the home/plant screen and he</w:t>
+      </w:r>
+      <w:r>
+        <w:rPr>
+          <w:rFonts w:ascii="Arial" w:hAnsi="Arial" w:cs="Arial"/>
+          <w:lang w:val="sl-SI"/>
+        </w:rPr>
+        <w:t>/she</w:t>
+      </w:r>
+      <w:r>
+        <w:rPr>
+          <w:rFonts w:ascii="Arial" w:hAnsi="Arial" w:cs="Arial"/>
+          <w:lang w:val="en-GB"/>
+        </w:rPr>
+        <w:t xml:space="preserve"> wants to check out the watering and planting dates for his plants (e.g. when to water specific plants and when to plants your). The user can click on the calendar icon at the bottom. By doing so the user th</w:t>
+      </w:r>
+      <w:r>
+        <w:rPr>
+          <w:rFonts w:ascii="Arial" w:hAnsi="Arial" w:cs="Arial"/>
+          <w:lang w:val="en-GB"/>
+        </w:rPr>
+        <w:t>e</w:t>
+      </w:r>
+      <w:r>
+        <w:rPr>
+          <w:rFonts w:ascii="Arial" w:hAnsi="Arial" w:cs="Arial"/>
+          <w:lang w:val="en-GB"/>
+        </w:rPr>
+        <w:t>n views the planne</w:t>
+      </w:r>
+      <w:r>
+        <w:rPr>
+          <w:rFonts w:ascii="Arial" w:hAnsi="Arial" w:cs="Arial"/>
+          <w:lang w:val="en-GB"/>
+        </w:rPr>
+        <w:t>r</w:t>
+      </w:r>
+      <w:r>
+        <w:rPr>
+          <w:rFonts w:ascii="Arial" w:hAnsi="Arial" w:cs="Arial"/>
+          <w:lang w:val="en-GB"/>
+        </w:rPr>
+        <w:t xml:space="preserve">. </w:t>
       </w:r>
     </w:p>
     <w:p>
@@ -2317,67 +2318,227 @@
         </w:rPr>
         <w:t>Use case 5:</w:t>
       </w:r>
-    </w:p>
-    <w:p>
-      <w:pPr>
-        <w:spacing w:line="276" w:lineRule="auto"/>
-        <w:rPr>
-          <w:rFonts w:ascii="Arial" w:hAnsi="Arial" w:cs="Arial"/>
-          <w:lang w:val="en-GB"/>
-        </w:rPr>
-      </w:pPr>
-      <w:r>
-        <w:rPr>
-          <w:rFonts w:ascii="Arial" w:hAnsi="Arial" w:cs="Arial"/>
-          <w:lang w:val="en-GB"/>
-        </w:rPr>
-        <w:t>TBD</w:t>
-      </w:r>
-    </w:p>
-    <w:p>
-      <w:pPr>
-        <w:spacing w:line="276" w:lineRule="auto"/>
-        <w:rPr>
-          <w:rFonts w:ascii="Arial" w:hAnsi="Arial" w:cs="Arial"/>
-          <w:lang w:val="en-GB"/>
-        </w:rPr>
-      </w:pPr>
-    </w:p>
-    <w:p>
-      <w:pPr>
-        <w:spacing w:line="276" w:lineRule="auto"/>
-        <w:rPr>
-          <w:rFonts w:ascii="Arial" w:hAnsi="Arial" w:cs="Arial"/>
-          <w:b/>
-          <w:bCs/>
-          <w:lang w:val="en-GB"/>
-        </w:rPr>
-      </w:pPr>
-      <w:r>
-        <w:rPr>
-          <w:rFonts w:ascii="Arial" w:hAnsi="Arial" w:cs="Arial"/>
-          <w:b/>
-          <w:bCs/>
+      <w:r>
+        <w:rPr>
+          <w:rFonts w:ascii="Arial" w:hAnsi="Arial" w:cs="Arial"/>
+          <w:b/>
+          <w:bCs/>
+          <w:lang w:val="en-GB"/>
+        </w:rPr>
+        <w:t xml:space="preserve"> Viewing the Database</w:t>
+      </w:r>
+    </w:p>
+    <w:p>
+      <w:pPr>
+        <w:spacing w:line="276" w:lineRule="auto"/>
+        <w:rPr>
+          <w:rFonts w:ascii="Arial" w:hAnsi="Arial" w:cs="Arial"/>
+          <w:lang w:val="en-GB"/>
+        </w:rPr>
+      </w:pPr>
+      <w:r>
+        <w:rPr>
+          <w:rFonts w:ascii="Arial" w:hAnsi="Arial" w:cs="Arial"/>
+          <w:lang w:val="en-GB"/>
+        </w:rPr>
+        <w:t xml:space="preserve">The user is located </w:t>
+      </w:r>
+      <w:r>
+        <w:rPr>
+          <w:rFonts w:ascii="Arial" w:hAnsi="Arial" w:cs="Arial"/>
+          <w:lang w:val="en-GB"/>
+        </w:rPr>
+        <w:t>o</w:t>
+      </w:r>
+      <w:r>
+        <w:rPr>
+          <w:rFonts w:ascii="Arial" w:hAnsi="Arial" w:cs="Arial"/>
+          <w:lang w:val="en-GB"/>
+        </w:rPr>
+        <w:t>n the home/plant screen and he</w:t>
+      </w:r>
+      <w:r>
+        <w:rPr>
+          <w:rFonts w:ascii="Arial" w:hAnsi="Arial" w:cs="Arial"/>
+          <w:lang w:val="en-GB"/>
+        </w:rPr>
+        <w:t>/she</w:t>
+      </w:r>
+      <w:r>
+        <w:rPr>
+          <w:rFonts w:ascii="Arial" w:hAnsi="Arial" w:cs="Arial"/>
+          <w:lang w:val="en-GB"/>
+        </w:rPr>
+        <w:t xml:space="preserve"> wants to check out all of the plants that are in </w:t>
+      </w:r>
+      <w:r>
+        <w:rPr>
+          <w:rFonts w:ascii="Arial" w:hAnsi="Arial" w:cs="Arial"/>
+          <w:lang w:val="en-GB"/>
+        </w:rPr>
+        <w:t>the</w:t>
+      </w:r>
+      <w:r>
+        <w:rPr>
+          <w:rFonts w:ascii="Arial" w:hAnsi="Arial" w:cs="Arial"/>
+          <w:lang w:val="en-GB"/>
+        </w:rPr>
+        <w:t xml:space="preserve"> database (e.g.</w:t>
+      </w:r>
+      <w:r>
+        <w:rPr>
+          <w:rFonts w:ascii="Arial" w:hAnsi="Arial" w:cs="Arial"/>
+          <w:lang w:val="en-GB"/>
+        </w:rPr>
+        <w:t xml:space="preserve"> the user wants to look for s specific plant or just look up interesting plants for his future plans</w:t>
+      </w:r>
+      <w:r>
+        <w:rPr>
+          <w:rFonts w:ascii="Arial" w:hAnsi="Arial" w:cs="Arial"/>
+          <w:lang w:val="en-GB"/>
+        </w:rPr>
+        <w:t xml:space="preserve">). The user can click on the </w:t>
+      </w:r>
+      <w:r>
+        <w:rPr>
+          <w:rFonts w:ascii="Arial" w:hAnsi="Arial" w:cs="Arial"/>
+          <w:lang w:val="en-GB"/>
+        </w:rPr>
+        <w:t>plant</w:t>
+      </w:r>
+      <w:r>
+        <w:rPr>
+          <w:rFonts w:ascii="Arial" w:hAnsi="Arial" w:cs="Arial"/>
+          <w:lang w:val="en-GB"/>
+        </w:rPr>
+        <w:t xml:space="preserve"> icon at the bottom. </w:t>
+      </w:r>
+      <w:r>
+        <w:rPr>
+          <w:rFonts w:ascii="Arial" w:hAnsi="Arial" w:cs="Arial"/>
+          <w:lang w:val="en-GB"/>
+        </w:rPr>
+        <w:t>Which will take him to the Plants database. There he</w:t>
+      </w:r>
+      <w:r>
+        <w:rPr>
+          <w:rFonts w:ascii="Arial" w:hAnsi="Arial" w:cs="Arial"/>
+          <w:lang w:val="en-GB"/>
+        </w:rPr>
+        <w:t>/she</w:t>
+      </w:r>
+      <w:r>
+        <w:rPr>
+          <w:rFonts w:ascii="Arial" w:hAnsi="Arial" w:cs="Arial"/>
+          <w:lang w:val="en-GB"/>
+        </w:rPr>
+        <w:t xml:space="preserve"> can view the plants by </w:t>
+      </w:r>
+      <w:r>
+        <w:rPr>
+          <w:rFonts w:ascii="Arial" w:hAnsi="Arial" w:cs="Arial"/>
           <w:lang w:val="en-GB"/>
         </w:rPr>
         <w:lastRenderedPageBreak/>
+        <w:t>categories/species. By clicking on one of them he will be redirected to the subpage of the database with the applied filter. By pressing the “+” the user can add the selected plant to “Your plants”, “Future plants” or “Giveaways”.</w:t>
+      </w:r>
+    </w:p>
+    <w:p>
+      <w:pPr>
+        <w:spacing w:line="276" w:lineRule="auto"/>
+        <w:rPr>
+          <w:rFonts w:ascii="Arial" w:hAnsi="Arial" w:cs="Arial"/>
+          <w:lang w:val="en-GB"/>
+        </w:rPr>
+      </w:pPr>
+    </w:p>
+    <w:p>
+      <w:pPr>
+        <w:spacing w:line="276" w:lineRule="auto"/>
+        <w:rPr>
+          <w:rFonts w:ascii="Arial" w:hAnsi="Arial" w:cs="Arial"/>
+          <w:b/>
+          <w:bCs/>
+          <w:lang w:val="en-GB"/>
+        </w:rPr>
+      </w:pPr>
+      <w:r>
+        <w:rPr>
+          <w:rFonts w:ascii="Arial" w:hAnsi="Arial" w:cs="Arial"/>
+          <w:b/>
+          <w:bCs/>
+          <w:lang w:val="en-GB"/>
+        </w:rPr>
         <w:t>Use case 6:</w:t>
       </w:r>
-    </w:p>
-    <w:p>
-      <w:pPr>
-        <w:spacing w:line="276" w:lineRule="auto"/>
-        <w:rPr>
-          <w:rFonts w:ascii="Arial" w:hAnsi="Arial" w:cs="Arial"/>
-          <w:lang w:val="en-GB"/>
-        </w:rPr>
-      </w:pPr>
-      <w:r>
-        <w:rPr>
-          <w:rFonts w:ascii="Arial" w:hAnsi="Arial" w:cs="Arial"/>
-          <w:lang w:val="en-GB"/>
-        </w:rPr>
-        <w:t>TBD</w:t>
+      <w:r>
+        <w:rPr>
+          <w:rFonts w:ascii="Arial" w:hAnsi="Arial" w:cs="Arial"/>
+          <w:b/>
+          <w:bCs/>
+          <w:lang w:val="en-GB"/>
+        </w:rPr>
+        <w:t xml:space="preserve"> </w:t>
+      </w:r>
+      <w:r>
+        <w:rPr>
+          <w:rFonts w:ascii="Arial" w:hAnsi="Arial" w:cs="Arial"/>
+          <w:b/>
+          <w:bCs/>
+          <w:lang w:val="en-GB"/>
+        </w:rPr>
+        <w:t>Giving away seed and seedlings</w:t>
+      </w:r>
+    </w:p>
+    <w:p>
+      <w:pPr>
+        <w:spacing w:line="276" w:lineRule="auto"/>
+        <w:rPr>
+          <w:rFonts w:ascii="Arial" w:hAnsi="Arial" w:cs="Arial"/>
+          <w:lang w:val="en-GB"/>
+        </w:rPr>
+      </w:pPr>
+      <w:r>
+        <w:rPr>
+          <w:rFonts w:ascii="Arial" w:hAnsi="Arial" w:cs="Arial"/>
+          <w:lang w:val="en-GB"/>
+        </w:rPr>
+        <w:t xml:space="preserve">The user is located </w:t>
+      </w:r>
+      <w:r>
+        <w:rPr>
+          <w:rFonts w:ascii="Arial" w:hAnsi="Arial" w:cs="Arial"/>
+          <w:lang w:val="en-GB"/>
+        </w:rPr>
+        <w:t>o</w:t>
+      </w:r>
+      <w:r>
+        <w:rPr>
+          <w:rFonts w:ascii="Arial" w:hAnsi="Arial" w:cs="Arial"/>
+          <w:lang w:val="en-GB"/>
+        </w:rPr>
+        <w:t xml:space="preserve">n the home/plant screen and wants to giveaway some seeds or seedlings. The user can do so by clicking on the gift icon on the bottom and he/she will be shown the “Your Giveaways” site. </w:t>
+      </w:r>
+      <w:r>
+        <w:rPr>
+          <w:rFonts w:ascii="Arial" w:hAnsi="Arial" w:cs="Arial"/>
+          <w:lang w:val="en-GB"/>
+        </w:rPr>
+        <w:t xml:space="preserve">There the user can view and remove his/hers already existing giveaways. By clicking on the “+” the user can add another plant to their giveaways. The user will be than shown the database where he/she can firstly select the plant type/spices and secondly select the plant the user wants to giveaway by pressing the “+” next to the plant the want to give away. Once the user does that they will be sent to the map where they will be asked to input their username and contact information as well as </w:t>
+      </w:r>
+      <w:r>
+        <w:rPr>
+          <w:rFonts w:ascii="Arial" w:hAnsi="Arial" w:cs="Arial"/>
+          <w:lang w:val="en-GB"/>
+        </w:rPr>
+        <w:t xml:space="preserve">upload </w:t>
+      </w:r>
+      <w:r>
+        <w:rPr>
+          <w:rFonts w:ascii="Arial" w:hAnsi="Arial" w:cs="Arial"/>
+          <w:lang w:val="en-GB"/>
+        </w:rPr>
+        <w:t xml:space="preserve">some photos of the giveaways. </w:t>
       </w:r>
     </w:p>
     <w:p>
@@ -2408,21 +2569,65 @@
         </w:rPr>
         <w:t>Use case 7:</w:t>
       </w:r>
-    </w:p>
-    <w:p>
-      <w:pPr>
-        <w:spacing w:line="276" w:lineRule="auto"/>
-        <w:rPr>
-          <w:rFonts w:ascii="Arial" w:hAnsi="Arial" w:cs="Arial"/>
-          <w:lang w:val="en-GB"/>
-        </w:rPr>
-      </w:pPr>
-      <w:r>
-        <w:rPr>
-          <w:rFonts w:ascii="Arial" w:hAnsi="Arial" w:cs="Arial"/>
-          <w:lang w:val="en-GB"/>
-        </w:rPr>
-        <w:t>TBD</w:t>
+      <w:r>
+        <w:rPr>
+          <w:rFonts w:ascii="Arial" w:hAnsi="Arial" w:cs="Arial"/>
+          <w:b/>
+          <w:bCs/>
+          <w:lang w:val="en-GB"/>
+        </w:rPr>
+        <w:t xml:space="preserve"> Deleting a plant from your plants</w:t>
+      </w:r>
+    </w:p>
+    <w:p>
+      <w:pPr>
+        <w:spacing w:line="276" w:lineRule="auto"/>
+        <w:rPr>
+          <w:rFonts w:ascii="Arial" w:hAnsi="Arial" w:cs="Arial"/>
+          <w:lang w:val="en-GB"/>
+        </w:rPr>
+      </w:pPr>
+      <w:r>
+        <w:rPr>
+          <w:rFonts w:ascii="Arial" w:hAnsi="Arial" w:cs="Arial"/>
+          <w:lang w:val="en-GB"/>
+        </w:rPr>
+        <w:t>The user is</w:t>
+      </w:r>
+      <w:r>
+        <w:rPr>
+          <w:rFonts w:ascii="Arial" w:hAnsi="Arial" w:cs="Arial"/>
+          <w:lang w:val="en-GB"/>
+        </w:rPr>
+        <w:t xml:space="preserve"> </w:t>
+      </w:r>
+      <w:r>
+        <w:rPr>
+          <w:rFonts w:ascii="Arial" w:hAnsi="Arial" w:cs="Arial"/>
+          <w:lang w:val="en-GB"/>
+        </w:rPr>
+        <w:t xml:space="preserve">located </w:t>
+      </w:r>
+      <w:r>
+        <w:rPr>
+          <w:rFonts w:ascii="Arial" w:hAnsi="Arial" w:cs="Arial"/>
+          <w:lang w:val="en-GB"/>
+        </w:rPr>
+        <w:t>o</w:t>
+      </w:r>
+      <w:r>
+        <w:rPr>
+          <w:rFonts w:ascii="Arial" w:hAnsi="Arial" w:cs="Arial"/>
+          <w:lang w:val="en-GB"/>
+        </w:rPr>
+        <w:t xml:space="preserve">n the home/plant screen and wants </w:t>
+      </w:r>
+      <w:r>
+        <w:rPr>
+          <w:rFonts w:ascii="Arial" w:hAnsi="Arial" w:cs="Arial"/>
+          <w:lang w:val="en-GB"/>
+        </w:rPr>
+        <w:t xml:space="preserve">he/she wants to delete one of the entries in the home screen. The user can do so by swiping left on the plant. That will make a prompt to pop out and ask the user if he/she is sure about that. </w:t>
       </w:r>
     </w:p>
     <w:p>
@@ -2453,31 +2658,543 @@
         </w:rPr>
         <w:t>Use case 8:</w:t>
       </w:r>
-    </w:p>
-    <w:p>
-      <w:pPr>
-        <w:spacing w:line="276" w:lineRule="auto"/>
-        <w:rPr>
-          <w:rFonts w:ascii="Arial" w:hAnsi="Arial" w:cs="Arial"/>
-          <w:lang w:val="en-GB"/>
-        </w:rPr>
-      </w:pPr>
-      <w:r>
-        <w:rPr>
-          <w:rFonts w:ascii="Arial" w:hAnsi="Arial" w:cs="Arial"/>
-          <w:lang w:val="en-GB"/>
-        </w:rPr>
-        <w:t>TBD</w:t>
-      </w:r>
-    </w:p>
-    <w:p>
-      <w:pPr>
-        <w:spacing w:line="276" w:lineRule="auto"/>
-        <w:rPr>
-          <w:rFonts w:ascii="Arial" w:hAnsi="Arial" w:cs="Arial"/>
-          <w:lang w:val="en-GB"/>
-        </w:rPr>
-      </w:pPr>
+      <w:r>
+        <w:rPr>
+          <w:rFonts w:ascii="Arial" w:hAnsi="Arial" w:cs="Arial"/>
+          <w:b/>
+          <w:bCs/>
+          <w:lang w:val="en-GB"/>
+        </w:rPr>
+        <w:t xml:space="preserve"> Using the Marketplace</w:t>
+      </w:r>
+    </w:p>
+    <w:p>
+      <w:pPr>
+        <w:spacing w:line="276" w:lineRule="auto"/>
+        <w:rPr>
+          <w:rFonts w:ascii="Arial" w:hAnsi="Arial" w:cs="Arial"/>
+          <w:lang w:val="en-GB"/>
+        </w:rPr>
+      </w:pPr>
+      <w:r>
+        <w:rPr>
+          <w:rFonts w:ascii="Arial" w:hAnsi="Arial" w:cs="Arial"/>
+          <w:lang w:val="en-GB"/>
+        </w:rPr>
+        <w:t>The user is</w:t>
+      </w:r>
+      <w:r>
+        <w:rPr>
+          <w:rFonts w:ascii="Arial" w:hAnsi="Arial" w:cs="Arial"/>
+          <w:lang w:val="en-GB"/>
+        </w:rPr>
+        <w:t xml:space="preserve"> </w:t>
+      </w:r>
+      <w:r>
+        <w:rPr>
+          <w:rFonts w:ascii="Arial" w:hAnsi="Arial" w:cs="Arial"/>
+          <w:lang w:val="en-GB"/>
+        </w:rPr>
+        <w:t xml:space="preserve">located </w:t>
+      </w:r>
+      <w:r>
+        <w:rPr>
+          <w:rFonts w:ascii="Arial" w:hAnsi="Arial" w:cs="Arial"/>
+          <w:lang w:val="en-GB"/>
+        </w:rPr>
+        <w:t>o</w:t>
+      </w:r>
+      <w:r>
+        <w:rPr>
+          <w:rFonts w:ascii="Arial" w:hAnsi="Arial" w:cs="Arial"/>
+          <w:lang w:val="en-GB"/>
+        </w:rPr>
+        <w:t xml:space="preserve">n the home/plant screen and he wants to check out the marketplace. The user can click on the marketplace icon on the bottom. By doing so the user is that shown the marketplace site where he/she can see all off the offers near them. By clicking on one of the offers the user is than shown a map where the person who is trading away or offering the seeds or seedling is approximately located. The user will be also shown all of the needed date, which is </w:t>
+      </w:r>
+      <w:r>
+        <w:rPr>
+          <w:rFonts w:ascii="Arial" w:hAnsi="Arial" w:cs="Arial"/>
+          <w:lang w:val="en-GB"/>
+        </w:rPr>
+        <w:t>h</w:t>
+      </w:r>
+      <w:r>
+        <w:rPr>
+          <w:rFonts w:ascii="Arial" w:hAnsi="Arial" w:cs="Arial"/>
+          <w:lang w:val="en-GB"/>
+        </w:rPr>
+        <w:t>ow much water does that plant need, how much sun does that plant need, how much care does it need and most importantly the contact details about the other user/trader.</w:t>
+      </w:r>
+    </w:p>
+    <w:p>
+      <w:pPr>
+        <w:spacing w:line="276" w:lineRule="auto"/>
+        <w:rPr>
+          <w:rFonts w:ascii="Arial" w:hAnsi="Arial" w:cs="Arial"/>
+          <w:lang w:val="en-GB"/>
+        </w:rPr>
+      </w:pPr>
+    </w:p>
+    <w:p>
+      <w:pPr>
+        <w:rPr>
+          <w:rFonts w:ascii="Arial" w:hAnsi="Arial" w:cs="Arial"/>
+          <w:b/>
+          <w:bCs/>
+          <w:lang w:val="en-GB"/>
+        </w:rPr>
+      </w:pPr>
+      <w:r>
+        <w:rPr>
+          <w:rFonts w:ascii="Arial" w:hAnsi="Arial" w:cs="Arial"/>
+          <w:b/>
+          <w:bCs/>
+          <w:lang w:val="en-GB"/>
+        </w:rPr>
+        <w:br w:type="page"/>
+      </w:r>
+    </w:p>
+    <w:p>
+      <w:pPr>
+        <w:spacing w:line="276" w:lineRule="auto"/>
+        <w:rPr>
+          <w:rFonts w:ascii="Arial" w:hAnsi="Arial" w:cs="Arial"/>
+          <w:b/>
+          <w:bCs/>
+          <w:lang w:val="en-GB"/>
+        </w:rPr>
+      </w:pPr>
+      <w:r>
+        <w:rPr>
+          <w:rFonts w:ascii="Arial" w:hAnsi="Arial" w:cs="Arial"/>
+          <w:b/>
+          <w:bCs/>
+          <w:lang w:val="en-GB"/>
+        </w:rPr>
+        <w:lastRenderedPageBreak/>
+        <w:t>Has the UI design been evaluated in some form, and what were the outcomes of that evaluation?</w:t>
+      </w:r>
+    </w:p>
+    <w:p>
+      <w:pPr>
+        <w:spacing w:line="276" w:lineRule="auto"/>
+        <w:rPr>
+          <w:rFonts w:ascii="Arial" w:hAnsi="Arial" w:cs="Arial"/>
+          <w:lang w:val="en-GB"/>
+        </w:rPr>
+      </w:pPr>
+      <w:r>
+        <w:rPr>
+          <w:rFonts w:ascii="Arial" w:hAnsi="Arial" w:cs="Arial"/>
+          <w:lang w:val="en-GB"/>
+        </w:rPr>
+        <w:t xml:space="preserve">To evaluate the design of the user interface, we took a closer look at some of the 10 usability heuristics for user interface design. We ensured that the design </w:t>
+      </w:r>
+      <w:proofErr w:type="spellStart"/>
+      <w:r>
+        <w:rPr>
+          <w:rFonts w:ascii="Arial" w:hAnsi="Arial" w:cs="Arial"/>
+          <w:lang w:val="en-GB"/>
+        </w:rPr>
+        <w:t>fulfills</w:t>
+      </w:r>
+      <w:proofErr w:type="spellEnd"/>
+      <w:r>
+        <w:rPr>
+          <w:rFonts w:ascii="Arial" w:hAnsi="Arial" w:cs="Arial"/>
+          <w:lang w:val="en-GB"/>
+        </w:rPr>
+        <w:t xml:space="preserve"> the criteria so that the app will give an enjoyable and satisfactory user experience:</w:t>
+      </w:r>
+    </w:p>
+    <w:p>
+      <w:pPr>
+        <w:spacing w:line="276" w:lineRule="auto"/>
+        <w:rPr>
+          <w:rFonts w:ascii="Arial" w:hAnsi="Arial" w:cs="Arial"/>
+          <w:lang w:val="en-GB"/>
+        </w:rPr>
+      </w:pPr>
+    </w:p>
+    <w:p>
+      <w:pPr>
+        <w:spacing w:line="276" w:lineRule="auto"/>
+        <w:rPr>
+          <w:rFonts w:ascii="Arial" w:hAnsi="Arial" w:cs="Arial"/>
+          <w:i/>
+          <w:iCs/>
+          <w:lang w:val="en-GB"/>
+        </w:rPr>
+      </w:pPr>
+      <w:r>
+        <w:rPr>
+          <w:rFonts w:ascii="Arial" w:hAnsi="Arial" w:cs="Arial"/>
+          <w:i/>
+          <w:iCs/>
+          <w:lang w:val="en-GB"/>
+        </w:rPr>
+        <w:t>Match between system and the real world</w:t>
+      </w:r>
+    </w:p>
+    <w:p>
+      <w:pPr>
+        <w:spacing w:line="276" w:lineRule="auto"/>
+        <w:rPr>
+          <w:rFonts w:ascii="Arial" w:hAnsi="Arial" w:cs="Arial"/>
+          <w:lang w:val="en-GB"/>
+        </w:rPr>
+      </w:pPr>
+      <w:r>
+        <w:rPr>
+          <w:rFonts w:ascii="Arial" w:hAnsi="Arial" w:cs="Arial"/>
+          <w:lang w:val="en-GB"/>
+        </w:rPr>
+        <w:t>The application is designed so that it is easier for the user to understand. Using familiar concepts, words and images, the user can associate application elements with those of the real world. Examples of this include the basic activities:</w:t>
+      </w:r>
+    </w:p>
+    <w:p>
+      <w:pPr>
+        <w:pStyle w:val="Listenabsatz"/>
+        <w:numPr>
+          <w:ilvl w:val="0"/>
+          <w:numId w:val="14"/>
+        </w:numPr>
+        <w:spacing w:line="276" w:lineRule="auto"/>
+        <w:rPr>
+          <w:rFonts w:ascii="Arial" w:hAnsi="Arial" w:cs="Arial"/>
+          <w:lang w:val="en-GB"/>
+        </w:rPr>
+      </w:pPr>
+      <w:r>
+        <w:rPr>
+          <w:rFonts w:ascii="Arial" w:hAnsi="Arial" w:cs="Arial"/>
+          <w:lang w:val="en-GB"/>
+        </w:rPr>
+        <w:t>Home, by using a simple house picture to symbolize it.</w:t>
+      </w:r>
+    </w:p>
+    <w:p>
+      <w:pPr>
+        <w:pStyle w:val="Listenabsatz"/>
+        <w:numPr>
+          <w:ilvl w:val="0"/>
+          <w:numId w:val="14"/>
+        </w:numPr>
+        <w:spacing w:line="276" w:lineRule="auto"/>
+        <w:rPr>
+          <w:rFonts w:ascii="Arial" w:hAnsi="Arial" w:cs="Arial"/>
+          <w:lang w:val="en-GB"/>
+        </w:rPr>
+      </w:pPr>
+      <w:r>
+        <w:rPr>
+          <w:rFonts w:ascii="Arial" w:hAnsi="Arial" w:cs="Arial"/>
+          <w:lang w:val="en-GB"/>
+        </w:rPr>
+        <w:t>Calendar, which uses a traditional calendar picture.</w:t>
+      </w:r>
+    </w:p>
+    <w:p>
+      <w:pPr>
+        <w:pStyle w:val="Listenabsatz"/>
+        <w:numPr>
+          <w:ilvl w:val="0"/>
+          <w:numId w:val="14"/>
+        </w:numPr>
+        <w:spacing w:line="276" w:lineRule="auto"/>
+        <w:rPr>
+          <w:rFonts w:ascii="Arial" w:hAnsi="Arial" w:cs="Arial"/>
+          <w:lang w:val="en-GB"/>
+        </w:rPr>
+      </w:pPr>
+      <w:r>
+        <w:rPr>
+          <w:rFonts w:ascii="Arial" w:hAnsi="Arial" w:cs="Arial"/>
+          <w:lang w:val="en-GB"/>
+        </w:rPr>
+        <w:t>Marketplace, of which both the name and the picture are taken from the real world.</w:t>
+      </w:r>
+    </w:p>
+    <w:p>
+      <w:pPr>
+        <w:pStyle w:val="Listenabsatz"/>
+        <w:numPr>
+          <w:ilvl w:val="0"/>
+          <w:numId w:val="14"/>
+        </w:numPr>
+        <w:spacing w:line="276" w:lineRule="auto"/>
+        <w:rPr>
+          <w:rFonts w:ascii="Arial" w:hAnsi="Arial" w:cs="Arial"/>
+          <w:lang w:val="en-GB"/>
+        </w:rPr>
+      </w:pPr>
+      <w:r>
+        <w:rPr>
+          <w:rFonts w:ascii="Arial" w:hAnsi="Arial" w:cs="Arial"/>
+          <w:lang w:val="en-GB"/>
+        </w:rPr>
+        <w:t>Give-aways, by using a wrapped present with a ribbon bow.</w:t>
+      </w:r>
+    </w:p>
+    <w:p>
+      <w:pPr>
+        <w:spacing w:line="276" w:lineRule="auto"/>
+        <w:rPr>
+          <w:rFonts w:ascii="Arial" w:hAnsi="Arial" w:cs="Arial"/>
+          <w:lang w:val="en-GB"/>
+        </w:rPr>
+      </w:pPr>
+    </w:p>
+    <w:p>
+      <w:pPr>
+        <w:spacing w:line="276" w:lineRule="auto"/>
+        <w:rPr>
+          <w:rFonts w:ascii="Arial" w:hAnsi="Arial" w:cs="Arial"/>
+          <w:i/>
+          <w:iCs/>
+          <w:lang w:val="en-GB"/>
+        </w:rPr>
+      </w:pPr>
+      <w:r>
+        <w:rPr>
+          <w:rFonts w:ascii="Arial" w:hAnsi="Arial" w:cs="Arial"/>
+          <w:i/>
+          <w:iCs/>
+          <w:lang w:val="en-GB"/>
+        </w:rPr>
+        <w:t>Consistency and standards</w:t>
+      </w:r>
+    </w:p>
+    <w:p>
+      <w:pPr>
+        <w:spacing w:line="276" w:lineRule="auto"/>
+        <w:rPr>
+          <w:rFonts w:ascii="Arial" w:hAnsi="Arial" w:cs="Arial"/>
+          <w:lang w:val="en-GB"/>
+        </w:rPr>
+      </w:pPr>
+      <w:r>
+        <w:rPr>
+          <w:rFonts w:ascii="Arial" w:hAnsi="Arial" w:cs="Arial"/>
+          <w:lang w:val="en-GB"/>
+        </w:rPr>
+        <w:t>We use consistent UI elements across the complete app. Examples of this include:</w:t>
+      </w:r>
+    </w:p>
+    <w:p>
+      <w:pPr>
+        <w:spacing w:line="276" w:lineRule="auto"/>
+        <w:rPr>
+          <w:rFonts w:ascii="Arial" w:hAnsi="Arial" w:cs="Arial"/>
+          <w:lang w:val="en-GB"/>
+        </w:rPr>
+      </w:pPr>
+      <w:r>
+        <w:rPr>
+          <w:rFonts w:ascii="Arial" w:hAnsi="Arial" w:cs="Arial"/>
+          <w:lang w:val="en-GB"/>
+        </w:rPr>
+        <w:t>The “plant database” activity that consists of first the plant category and then the list of species is used in three different locations in the app: adding a new plant, adding a new future plant and in the plant database tab of the app itself.</w:t>
+      </w:r>
+    </w:p>
+    <w:p>
+      <w:pPr>
+        <w:spacing w:line="276" w:lineRule="auto"/>
+        <w:rPr>
+          <w:rFonts w:ascii="Arial" w:hAnsi="Arial" w:cs="Arial"/>
+          <w:lang w:val="en-GB"/>
+        </w:rPr>
+      </w:pPr>
+      <w:r>
+        <w:rPr>
+          <w:rFonts w:ascii="Arial" w:hAnsi="Arial" w:cs="Arial"/>
+          <w:lang w:val="en-GB"/>
+        </w:rPr>
+        <w:t xml:space="preserve">In the home/plant screen the user can switch between two pages by swiping left or right: plant and future plants. We used the same mechanism in the plant details page for the two pages “general information” and “how to plant”. These correspond to the home/plant screen: The first page corresponds to the current plants of the user and </w:t>
+      </w:r>
+      <w:proofErr w:type="gramStart"/>
+      <w:r>
+        <w:rPr>
+          <w:rFonts w:ascii="Arial" w:hAnsi="Arial" w:cs="Arial"/>
+          <w:lang w:val="en-GB"/>
+        </w:rPr>
+        <w:t>how to</w:t>
+      </w:r>
+      <w:proofErr w:type="gramEnd"/>
+      <w:r>
+        <w:rPr>
+          <w:rFonts w:ascii="Arial" w:hAnsi="Arial" w:cs="Arial"/>
+          <w:lang w:val="en-GB"/>
+        </w:rPr>
+        <w:t xml:space="preserve"> water/care for them. The second page corresponds to future plants and explains how to plant the seeds.</w:t>
+      </w:r>
+    </w:p>
+    <w:p>
+      <w:pPr>
+        <w:spacing w:line="276" w:lineRule="auto"/>
+        <w:rPr>
+          <w:rFonts w:ascii="Arial" w:hAnsi="Arial" w:cs="Arial"/>
+          <w:lang w:val="en-GB"/>
+        </w:rPr>
+      </w:pPr>
+      <w:r>
+        <w:rPr>
+          <w:rFonts w:ascii="Arial" w:hAnsi="Arial" w:cs="Arial"/>
+          <w:lang w:val="en-GB"/>
+        </w:rPr>
+        <w:t>The placement of buttons is consistent across the app. Adding a new item is always a “+” button on the top right. Deleting an item is always done by swiping the element left.</w:t>
+      </w:r>
+    </w:p>
+    <w:p>
+      <w:pPr>
+        <w:spacing w:line="276" w:lineRule="auto"/>
+        <w:rPr>
+          <w:rFonts w:ascii="Arial" w:hAnsi="Arial" w:cs="Arial"/>
+          <w:lang w:val="en-GB"/>
+        </w:rPr>
+      </w:pPr>
+    </w:p>
+    <w:p>
+      <w:pPr>
+        <w:spacing w:line="276" w:lineRule="auto"/>
+        <w:rPr>
+          <w:rFonts w:ascii="Arial" w:hAnsi="Arial" w:cs="Arial"/>
+          <w:i/>
+          <w:iCs/>
+          <w:lang w:val="en-GB"/>
+        </w:rPr>
+      </w:pPr>
+      <w:r>
+        <w:rPr>
+          <w:rFonts w:ascii="Arial" w:hAnsi="Arial" w:cs="Arial"/>
+          <w:i/>
+          <w:iCs/>
+          <w:lang w:val="en-GB"/>
+        </w:rPr>
+        <w:t>Error prevention</w:t>
+      </w:r>
+    </w:p>
+    <w:p>
+      <w:pPr>
+        <w:spacing w:line="276" w:lineRule="auto"/>
+        <w:rPr>
+          <w:rFonts w:ascii="Arial" w:hAnsi="Arial" w:cs="Arial"/>
+          <w:lang w:val="en-GB"/>
+        </w:rPr>
+      </w:pPr>
+      <w:r>
+        <w:rPr>
+          <w:rFonts w:ascii="Arial" w:hAnsi="Arial" w:cs="Arial"/>
+          <w:lang w:val="en-GB"/>
+        </w:rPr>
+        <w:t>The user is always asked before he/she wants to add or delete a plant or giveaway, so that an unintended click on a button won’t cause an irrevocable deletion or an addition of a dataset, that then must be deleted again. This is done by showing a pop-up window/another screen, when a user wants to delete or add something, so that he/she has to confirm it.</w:t>
+      </w:r>
+    </w:p>
+    <w:p>
+      <w:pPr>
+        <w:spacing w:line="276" w:lineRule="auto"/>
+        <w:rPr>
+          <w:rFonts w:ascii="Arial" w:hAnsi="Arial" w:cs="Arial"/>
+          <w:lang w:val="en-GB"/>
+        </w:rPr>
+      </w:pPr>
+    </w:p>
+    <w:p>
+      <w:pPr>
+        <w:spacing w:line="276" w:lineRule="auto"/>
+        <w:rPr>
+          <w:rFonts w:ascii="Arial" w:hAnsi="Arial" w:cs="Arial"/>
+          <w:i/>
+          <w:iCs/>
+          <w:lang w:val="en-GB"/>
+        </w:rPr>
+      </w:pPr>
+      <w:r>
+        <w:rPr>
+          <w:rFonts w:ascii="Arial" w:hAnsi="Arial" w:cs="Arial"/>
+          <w:i/>
+          <w:iCs/>
+          <w:lang w:val="en-GB"/>
+        </w:rPr>
+        <w:t xml:space="preserve">Aesthetic and minimalist design </w:t>
+      </w:r>
+    </w:p>
+    <w:p>
+      <w:pPr>
+        <w:spacing w:line="276" w:lineRule="auto"/>
+        <w:rPr>
+          <w:rFonts w:ascii="Arial" w:hAnsi="Arial" w:cs="Arial"/>
+          <w:lang w:val="en-GB"/>
+        </w:rPr>
+      </w:pPr>
+      <w:r>
+        <w:rPr>
+          <w:rFonts w:ascii="Arial" w:hAnsi="Arial" w:cs="Arial"/>
+          <w:lang w:val="en-GB"/>
+        </w:rPr>
+        <w:t xml:space="preserve">Application is based on only a few </w:t>
+      </w:r>
+      <w:proofErr w:type="spellStart"/>
+      <w:r>
+        <w:rPr>
+          <w:rFonts w:ascii="Arial" w:hAnsi="Arial" w:cs="Arial"/>
+          <w:lang w:val="en-GB"/>
+        </w:rPr>
+        <w:t>colors</w:t>
+      </w:r>
+      <w:proofErr w:type="spellEnd"/>
+      <w:r>
+        <w:rPr>
+          <w:rFonts w:ascii="Arial" w:hAnsi="Arial" w:cs="Arial"/>
+          <w:lang w:val="en-GB"/>
+        </w:rPr>
+        <w:t xml:space="preserve"> which gives it the minimalist feel as well as the information presented on the screen is shown by mostly icons and not long texts. The design is clean and aesthetic trying not to crowd up the screen of a user. The white screen in the background gives other buttons, icons and fields a feeling of importance.</w:t>
+      </w:r>
+    </w:p>
+    <w:p>
+      <w:pPr>
+        <w:spacing w:line="276" w:lineRule="auto"/>
+        <w:rPr>
+          <w:rFonts w:ascii="Arial" w:hAnsi="Arial" w:cs="Arial"/>
+          <w:lang w:val="en-GB"/>
+        </w:rPr>
+      </w:pPr>
+    </w:p>
+    <w:p>
+      <w:pPr>
+        <w:spacing w:line="276" w:lineRule="auto"/>
+        <w:rPr>
+          <w:rFonts w:ascii="Arial" w:hAnsi="Arial" w:cs="Arial"/>
+          <w:i/>
+          <w:iCs/>
+          <w:lang w:val="en-GB"/>
+        </w:rPr>
+      </w:pPr>
+      <w:r>
+        <w:rPr>
+          <w:rFonts w:ascii="Arial" w:hAnsi="Arial" w:cs="Arial"/>
+          <w:i/>
+          <w:iCs/>
+          <w:lang w:val="en-GB"/>
+        </w:rPr>
+        <w:t>User control and freedom</w:t>
+      </w:r>
+    </w:p>
+    <w:p>
+      <w:pPr>
+        <w:spacing w:line="276" w:lineRule="auto"/>
+        <w:rPr>
+          <w:rFonts w:ascii="Arial" w:hAnsi="Arial" w:cs="Arial"/>
+          <w:lang w:val="en-GB"/>
+        </w:rPr>
+      </w:pPr>
+      <w:r>
+        <w:rPr>
+          <w:rFonts w:ascii="Arial" w:hAnsi="Arial" w:cs="Arial"/>
+          <w:lang w:val="en-GB"/>
+        </w:rPr>
+        <w:t>The user can pick any of the plants that are available in the database and is not limited to only a few. The user can also choose to post his/her seeds and seedlings on the giveaways and is in no condition forced into it. The user is also allowed to switch between all the given screens at any time as well as browse the marketplace without complications. The only restriction is that the user has to connect to the internet to use marketplace and giveaways.</w:t>
+      </w:r>
     </w:p>
     <w:p>
       <w:pPr>
@@ -2526,17 +3243,8 @@
           <w:rFonts w:ascii="Arial" w:hAnsi="Arial" w:cs="Arial"/>
           <w:lang w:val="en-GB"/>
         </w:rPr>
-        <w:t xml:space="preserve">consistent icons, font, button style, </w:t>
-      </w:r>
-      <w:proofErr w:type="spellStart"/>
-      <w:r>
-        <w:rPr>
-          <w:rFonts w:ascii="Arial" w:hAnsi="Arial" w:cs="Arial"/>
-          <w:lang w:val="en-GB"/>
-        </w:rPr>
-        <w:t>colors</w:t>
-      </w:r>
-      <w:proofErr w:type="spellEnd"/>
+        <w:t>consistent icons, font, button style, colours</w:t>
+      </w:r>
     </w:p>
     <w:p>
       <w:pPr>
@@ -2561,47 +3269,37 @@
     </w:p>
     <w:p>
       <w:pPr>
-        <w:spacing w:line="276" w:lineRule="auto"/>
-        <w:rPr>
-          <w:rFonts w:ascii="Arial" w:hAnsi="Arial" w:cs="Arial"/>
-          <w:lang w:val="en-GB"/>
-        </w:rPr>
-      </w:pPr>
-    </w:p>
-    <w:p>
-      <w:pPr>
-        <w:spacing w:line="276" w:lineRule="auto"/>
-        <w:rPr>
-          <w:rFonts w:ascii="Arial" w:hAnsi="Arial" w:cs="Arial"/>
-          <w:b/>
-          <w:bCs/>
-          <w:lang w:val="en-GB"/>
-        </w:rPr>
-      </w:pPr>
-      <w:r>
-        <w:rPr>
-          <w:rFonts w:ascii="Arial" w:hAnsi="Arial" w:cs="Arial"/>
-          <w:b/>
-          <w:bCs/>
-          <w:lang w:val="en-GB"/>
-        </w:rPr>
-        <w:t>Has the UI design been evaluated in some form, and what were the outcomes of that evaluation?</w:t>
-      </w:r>
-    </w:p>
-    <w:p>
-      <w:pPr>
-        <w:spacing w:line="276" w:lineRule="auto"/>
-        <w:rPr>
-          <w:rFonts w:ascii="Arial" w:hAnsi="Arial" w:cs="Arial"/>
-          <w:lang w:val="en-GB"/>
-        </w:rPr>
-      </w:pPr>
-      <w:r>
-        <w:rPr>
-          <w:rFonts w:ascii="Arial" w:hAnsi="Arial" w:cs="Arial"/>
-          <w:lang w:val="en-GB"/>
-        </w:rPr>
-        <w:t>TBD</w:t>
+        <w:pStyle w:val="Listenabsatz"/>
+        <w:numPr>
+          <w:ilvl w:val="0"/>
+          <w:numId w:val="13"/>
+        </w:numPr>
+        <w:spacing w:line="276" w:lineRule="auto"/>
+        <w:rPr>
+          <w:rFonts w:ascii="Arial" w:hAnsi="Arial" w:cs="Arial"/>
+          <w:lang w:val="en-GB"/>
+        </w:rPr>
+      </w:pPr>
+      <w:r>
+        <w:rPr>
+          <w:rFonts w:ascii="Arial" w:hAnsi="Arial" w:cs="Arial"/>
+          <w:lang w:val="en-GB"/>
+        </w:rPr>
+        <w:t>for more see “</w:t>
+      </w:r>
+      <w:r>
+        <w:rPr>
+          <w:rFonts w:ascii="Arial" w:hAnsi="Arial" w:cs="Arial"/>
+          <w:lang w:val="en-GB"/>
+        </w:rPr>
+        <w:t>Consistency and standards</w:t>
+      </w:r>
+      <w:r>
+        <w:rPr>
+          <w:rFonts w:ascii="Arial" w:hAnsi="Arial" w:cs="Arial"/>
+          <w:lang w:val="en-GB"/>
+        </w:rPr>
+        <w:t>” in the question before</w:t>
       </w:r>
     </w:p>
     <w:p>
@@ -2951,6 +3649,118 @@
     </w:lvl>
   </w:abstractNum>
   <w:abstractNum w:abstractNumId="1" w15:restartNumberingAfterBreak="0">
+    <w:nsid w:val="03866074"/>
+    <w:multiLevelType w:val="hybridMultilevel"/>
+    <w:tmpl w:val="F7041F96"/>
+    <w:lvl w:ilvl="0" w:tplc="C2B8BB9C">
+      <w:numFmt w:val="bullet"/>
+      <w:lvlText w:val="-"/>
+      <w:lvlJc w:val="left"/>
+      <w:pPr>
+        <w:ind w:left="720" w:hanging="360"/>
+      </w:pPr>
+      <w:rPr>
+        <w:rFonts w:ascii="Arial" w:eastAsiaTheme="minorHAnsi" w:hAnsi="Arial" w:cs="Arial" w:hint="default"/>
+      </w:rPr>
+    </w:lvl>
+    <w:lvl w:ilvl="1" w:tplc="04070003" w:tentative="1">
+      <w:start w:val="1"/>
+      <w:numFmt w:val="bullet"/>
+      <w:lvlText w:val="o"/>
+      <w:lvlJc w:val="left"/>
+      <w:pPr>
+        <w:ind w:left="1440" w:hanging="360"/>
+      </w:pPr>
+      <w:rPr>
+        <w:rFonts w:ascii="Courier New" w:hAnsi="Courier New" w:cs="Courier New" w:hint="default"/>
+      </w:rPr>
+    </w:lvl>
+    <w:lvl w:ilvl="2" w:tplc="04070005" w:tentative="1">
+      <w:start w:val="1"/>
+      <w:numFmt w:val="bullet"/>
+      <w:lvlText w:val=""/>
+      <w:lvlJc w:val="left"/>
+      <w:pPr>
+        <w:ind w:left="2160" w:hanging="360"/>
+      </w:pPr>
+      <w:rPr>
+        <w:rFonts w:ascii="Wingdings" w:hAnsi="Wingdings" w:hint="default"/>
+      </w:rPr>
+    </w:lvl>
+    <w:lvl w:ilvl="3" w:tplc="04070001" w:tentative="1">
+      <w:start w:val="1"/>
+      <w:numFmt w:val="bullet"/>
+      <w:lvlText w:val=""/>
+      <w:lvlJc w:val="left"/>
+      <w:pPr>
+        <w:ind w:left="2880" w:hanging="360"/>
+      </w:pPr>
+      <w:rPr>
+        <w:rFonts w:ascii="Symbol" w:hAnsi="Symbol" w:hint="default"/>
+      </w:rPr>
+    </w:lvl>
+    <w:lvl w:ilvl="4" w:tplc="04070003" w:tentative="1">
+      <w:start w:val="1"/>
+      <w:numFmt w:val="bullet"/>
+      <w:lvlText w:val="o"/>
+      <w:lvlJc w:val="left"/>
+      <w:pPr>
+        <w:ind w:left="3600" w:hanging="360"/>
+      </w:pPr>
+      <w:rPr>
+        <w:rFonts w:ascii="Courier New" w:hAnsi="Courier New" w:cs="Courier New" w:hint="default"/>
+      </w:rPr>
+    </w:lvl>
+    <w:lvl w:ilvl="5" w:tplc="04070005" w:tentative="1">
+      <w:start w:val="1"/>
+      <w:numFmt w:val="bullet"/>
+      <w:lvlText w:val=""/>
+      <w:lvlJc w:val="left"/>
+      <w:pPr>
+        <w:ind w:left="4320" w:hanging="360"/>
+      </w:pPr>
+      <w:rPr>
+        <w:rFonts w:ascii="Wingdings" w:hAnsi="Wingdings" w:hint="default"/>
+      </w:rPr>
+    </w:lvl>
+    <w:lvl w:ilvl="6" w:tplc="04070001" w:tentative="1">
+      <w:start w:val="1"/>
+      <w:numFmt w:val="bullet"/>
+      <w:lvlText w:val=""/>
+      <w:lvlJc w:val="left"/>
+      <w:pPr>
+        <w:ind w:left="5040" w:hanging="360"/>
+      </w:pPr>
+      <w:rPr>
+        <w:rFonts w:ascii="Symbol" w:hAnsi="Symbol" w:hint="default"/>
+      </w:rPr>
+    </w:lvl>
+    <w:lvl w:ilvl="7" w:tplc="04070003" w:tentative="1">
+      <w:start w:val="1"/>
+      <w:numFmt w:val="bullet"/>
+      <w:lvlText w:val="o"/>
+      <w:lvlJc w:val="left"/>
+      <w:pPr>
+        <w:ind w:left="5760" w:hanging="360"/>
+      </w:pPr>
+      <w:rPr>
+        <w:rFonts w:ascii="Courier New" w:hAnsi="Courier New" w:cs="Courier New" w:hint="default"/>
+      </w:rPr>
+    </w:lvl>
+    <w:lvl w:ilvl="8" w:tplc="04070005" w:tentative="1">
+      <w:start w:val="1"/>
+      <w:numFmt w:val="bullet"/>
+      <w:lvlText w:val=""/>
+      <w:lvlJc w:val="left"/>
+      <w:pPr>
+        <w:ind w:left="6480" w:hanging="360"/>
+      </w:pPr>
+      <w:rPr>
+        <w:rFonts w:ascii="Wingdings" w:hAnsi="Wingdings" w:hint="default"/>
+      </w:rPr>
+    </w:lvl>
+  </w:abstractNum>
+  <w:abstractNum w:abstractNumId="2" w15:restartNumberingAfterBreak="0">
     <w:nsid w:val="043A4D1B"/>
     <w:multiLevelType w:val="hybridMultilevel"/>
     <w:tmpl w:val="61B6E554"/>
@@ -3063,7 +3873,7 @@
       </w:rPr>
     </w:lvl>
   </w:abstractNum>
-  <w:abstractNum w:abstractNumId="2" w15:restartNumberingAfterBreak="0">
+  <w:abstractNum w:abstractNumId="3" w15:restartNumberingAfterBreak="0">
     <w:nsid w:val="0EDA7588"/>
     <w:multiLevelType w:val="hybridMultilevel"/>
     <w:tmpl w:val="54A48BD2"/>
@@ -3176,7 +3986,7 @@
       </w:rPr>
     </w:lvl>
   </w:abstractNum>
-  <w:abstractNum w:abstractNumId="3" w15:restartNumberingAfterBreak="0">
+  <w:abstractNum w:abstractNumId="4" w15:restartNumberingAfterBreak="0">
     <w:nsid w:val="1B6C33A2"/>
     <w:multiLevelType w:val="multilevel"/>
     <w:tmpl w:val="22D0CB2A"/>
@@ -3325,7 +4135,7 @@
       </w:rPr>
     </w:lvl>
   </w:abstractNum>
-  <w:abstractNum w:abstractNumId="4" w15:restartNumberingAfterBreak="0">
+  <w:abstractNum w:abstractNumId="5" w15:restartNumberingAfterBreak="0">
     <w:nsid w:val="3BCA06D0"/>
     <w:multiLevelType w:val="multilevel"/>
     <w:tmpl w:val="342031DA"/>
@@ -3474,7 +4284,7 @@
       </w:rPr>
     </w:lvl>
   </w:abstractNum>
-  <w:abstractNum w:abstractNumId="5" w15:restartNumberingAfterBreak="0">
+  <w:abstractNum w:abstractNumId="6" w15:restartNumberingAfterBreak="0">
     <w:nsid w:val="424516D8"/>
     <w:multiLevelType w:val="multilevel"/>
     <w:tmpl w:val="2B164D3A"/>
@@ -3623,7 +4433,7 @@
       </w:rPr>
     </w:lvl>
   </w:abstractNum>
-  <w:abstractNum w:abstractNumId="6" w15:restartNumberingAfterBreak="0">
+  <w:abstractNum w:abstractNumId="7" w15:restartNumberingAfterBreak="0">
     <w:nsid w:val="43A26938"/>
     <w:multiLevelType w:val="multilevel"/>
     <w:tmpl w:val="994A2C14"/>
@@ -3772,7 +4582,7 @@
       </w:rPr>
     </w:lvl>
   </w:abstractNum>
-  <w:abstractNum w:abstractNumId="7" w15:restartNumberingAfterBreak="0">
+  <w:abstractNum w:abstractNumId="8" w15:restartNumberingAfterBreak="0">
     <w:nsid w:val="4A99192C"/>
     <w:multiLevelType w:val="multilevel"/>
     <w:tmpl w:val="B4163638"/>
@@ -3921,7 +4731,7 @@
       </w:rPr>
     </w:lvl>
   </w:abstractNum>
-  <w:abstractNum w:abstractNumId="8" w15:restartNumberingAfterBreak="0">
+  <w:abstractNum w:abstractNumId="9" w15:restartNumberingAfterBreak="0">
     <w:nsid w:val="51CD6718"/>
     <w:multiLevelType w:val="multilevel"/>
     <w:tmpl w:val="985EC4D4"/>
@@ -4070,7 +4880,7 @@
       </w:rPr>
     </w:lvl>
   </w:abstractNum>
-  <w:abstractNum w:abstractNumId="9" w15:restartNumberingAfterBreak="0">
+  <w:abstractNum w:abstractNumId="10" w15:restartNumberingAfterBreak="0">
     <w:nsid w:val="5F0C1E14"/>
     <w:multiLevelType w:val="multilevel"/>
     <w:tmpl w:val="35882012"/>
@@ -4219,7 +5029,7 @@
       </w:rPr>
     </w:lvl>
   </w:abstractNum>
-  <w:abstractNum w:abstractNumId="10" w15:restartNumberingAfterBreak="0">
+  <w:abstractNum w:abstractNumId="11" w15:restartNumberingAfterBreak="0">
     <w:nsid w:val="64310060"/>
     <w:multiLevelType w:val="multilevel"/>
     <w:tmpl w:val="481CC164"/>
@@ -4368,7 +5178,7 @@
       </w:rPr>
     </w:lvl>
   </w:abstractNum>
-  <w:abstractNum w:abstractNumId="11" w15:restartNumberingAfterBreak="0">
+  <w:abstractNum w:abstractNumId="12" w15:restartNumberingAfterBreak="0">
     <w:nsid w:val="79FC0184"/>
     <w:multiLevelType w:val="multilevel"/>
     <w:tmpl w:val="CC648D54"/>
@@ -4517,7 +5327,7 @@
       </w:rPr>
     </w:lvl>
   </w:abstractNum>
-  <w:abstractNum w:abstractNumId="12" w15:restartNumberingAfterBreak="0">
+  <w:abstractNum w:abstractNumId="13" w15:restartNumberingAfterBreak="0">
     <w:nsid w:val="7DB97B64"/>
     <w:multiLevelType w:val="multilevel"/>
     <w:tmpl w:val="1E782D1A"/>
@@ -4667,42 +5477,45 @@
     </w:lvl>
   </w:abstractNum>
   <w:num w:numId="1">
-    <w:abstractNumId w:val="6"/>
+    <w:abstractNumId w:val="7"/>
   </w:num>
   <w:num w:numId="2">
+    <w:abstractNumId w:val="5"/>
+  </w:num>
+  <w:num w:numId="3">
+    <w:abstractNumId w:val="12"/>
+  </w:num>
+  <w:num w:numId="4">
     <w:abstractNumId w:val="4"/>
   </w:num>
-  <w:num w:numId="3">
-    <w:abstractNumId w:val="11"/>
-  </w:num>
-  <w:num w:numId="4">
-    <w:abstractNumId w:val="3"/>
-  </w:num>
   <w:num w:numId="5">
-    <w:abstractNumId w:val="8"/>
+    <w:abstractNumId w:val="9"/>
   </w:num>
   <w:num w:numId="6">
-    <w:abstractNumId w:val="5"/>
+    <w:abstractNumId w:val="6"/>
   </w:num>
   <w:num w:numId="7">
     <w:abstractNumId w:val="0"/>
   </w:num>
   <w:num w:numId="8">
-    <w:abstractNumId w:val="12"/>
+    <w:abstractNumId w:val="13"/>
   </w:num>
   <w:num w:numId="9">
+    <w:abstractNumId w:val="11"/>
+  </w:num>
+  <w:num w:numId="10">
     <w:abstractNumId w:val="10"/>
   </w:num>
-  <w:num w:numId="10">
-    <w:abstractNumId w:val="9"/>
-  </w:num>
   <w:num w:numId="11">
-    <w:abstractNumId w:val="7"/>
+    <w:abstractNumId w:val="8"/>
   </w:num>
   <w:num w:numId="12">
+    <w:abstractNumId w:val="3"/>
+  </w:num>
+  <w:num w:numId="13">
     <w:abstractNumId w:val="2"/>
   </w:num>
-  <w:num w:numId="13">
+  <w:num w:numId="14">
     <w:abstractNumId w:val="1"/>
   </w:num>
 </w:numbering>
@@ -4831,6 +5644,7 @@
     <w:lsdException w:name="HTML Sample" w:semiHidden="1" w:unhideWhenUsed="1"/>
     <w:lsdException w:name="HTML Typewriter" w:semiHidden="1" w:unhideWhenUsed="1"/>
     <w:lsdException w:name="HTML Variable" w:semiHidden="1" w:unhideWhenUsed="1"/>
+    <w:lsdException w:name="Normal Table" w:semiHidden="1" w:unhideWhenUsed="1"/>
     <w:lsdException w:name="annotation subject" w:semiHidden="1" w:unhideWhenUsed="1"/>
     <w:lsdException w:name="No List" w:semiHidden="1" w:unhideWhenUsed="1"/>
     <w:lsdException w:name="Outline List 1" w:semiHidden="1" w:unhideWhenUsed="1"/>
@@ -4873,8 +5687,11 @@
     <w:lsdException w:name="Table Contemporary" w:semiHidden="1" w:unhideWhenUsed="1"/>
     <w:lsdException w:name="Table Elegant" w:semiHidden="1" w:unhideWhenUsed="1"/>
     <w:lsdException w:name="Table Professional" w:semiHidden="1" w:unhideWhenUsed="1"/>
+    <w:lsdException w:name="Table Subtle 1" w:semiHidden="1" w:unhideWhenUsed="1"/>
     <w:lsdException w:name="Table Subtle 2" w:semiHidden="1" w:unhideWhenUsed="1"/>
     <w:lsdException w:name="Table Web 1" w:semiHidden="1" w:unhideWhenUsed="1"/>
+    <w:lsdException w:name="Table Web 2" w:semiHidden="1" w:unhideWhenUsed="1"/>
+    <w:lsdException w:name="Table Web 3" w:semiHidden="1" w:unhideWhenUsed="1"/>
     <w:lsdException w:name="Balloon Text" w:semiHidden="1" w:unhideWhenUsed="1"/>
     <w:lsdException w:name="Table Grid" w:uiPriority="39"/>
     <w:lsdException w:name="Table Theme" w:semiHidden="1" w:unhideWhenUsed="1"/>

</xml_diff>